<commit_message>
Corrected description of LW 3
</commit_message>
<xml_diff>
--- a/labs/03/lab03.docx
+++ b/labs/03/lab03.docx
@@ -1,6 +1,6 @@
 
 <file path=word/document.xml><?xml version="1.0" encoding="utf-8"?>
-<w:document xmlns:wpc="http://schemas.microsoft.com/office/word/2010/wordprocessingCanvas" xmlns:mc="http://schemas.openxmlformats.org/markup-compatibility/2006" xmlns:o="urn:schemas-microsoft-com:office:office" xmlns:r="http://schemas.openxmlformats.org/officeDocument/2006/relationships" xmlns:m="http://schemas.openxmlformats.org/officeDocument/2006/math" xmlns:v="urn:schemas-microsoft-com:vml" xmlns:wp14="http://schemas.microsoft.com/office/word/2010/wordprocessingDrawing" xmlns:wp="http://schemas.openxmlformats.org/drawingml/2006/wordprocessingDrawing" xmlns:w10="urn:schemas-microsoft-com:office:word" xmlns:w="http://schemas.openxmlformats.org/wordprocessingml/2006/main" xmlns:w14="http://schemas.microsoft.com/office/word/2010/wordml" xmlns:w15="http://schemas.microsoft.com/office/word/2012/wordml" xmlns:wpg="http://schemas.microsoft.com/office/word/2010/wordprocessingGroup" xmlns:wpi="http://schemas.microsoft.com/office/word/2010/wordprocessingInk" xmlns:wne="http://schemas.microsoft.com/office/word/2006/wordml" xmlns:wps="http://schemas.microsoft.com/office/word/2010/wordprocessingShape" mc:Ignorable="w14 w15 wp14">
+<w:document xmlns:wpc="http://schemas.microsoft.com/office/word/2010/wordprocessingCanvas" xmlns:cx="http://schemas.microsoft.com/office/drawing/2014/chartex" xmlns:cx1="http://schemas.microsoft.com/office/drawing/2015/9/8/chartex" xmlns:mc="http://schemas.openxmlformats.org/markup-compatibility/2006" xmlns:o="urn:schemas-microsoft-com:office:office" xmlns:r="http://schemas.openxmlformats.org/officeDocument/2006/relationships" xmlns:m="http://schemas.openxmlformats.org/officeDocument/2006/math" xmlns:v="urn:schemas-microsoft-com:vml" xmlns:wp14="http://schemas.microsoft.com/office/word/2010/wordprocessingDrawing" xmlns:wp="http://schemas.openxmlformats.org/drawingml/2006/wordprocessingDrawing" xmlns:w10="urn:schemas-microsoft-com:office:word" xmlns:w="http://schemas.openxmlformats.org/wordprocessingml/2006/main" xmlns:w14="http://schemas.microsoft.com/office/word/2010/wordml" xmlns:w15="http://schemas.microsoft.com/office/word/2012/wordml" xmlns:w16se="http://schemas.microsoft.com/office/word/2015/wordml/symex" xmlns:wpg="http://schemas.microsoft.com/office/word/2010/wordprocessingGroup" xmlns:wpi="http://schemas.microsoft.com/office/word/2010/wordprocessingInk" xmlns:wne="http://schemas.microsoft.com/office/word/2006/wordml" xmlns:wps="http://schemas.microsoft.com/office/word/2010/wordprocessingShape" mc:Ignorable="w14 w15 w16se wp14">
   <w:body>
     <w:sdt>
       <w:sdtPr>
@@ -23,7 +23,7 @@
       <w:sdtContent>
         <w:p>
           <w:pPr>
-            <w:pStyle w:val="TOCHeading"/>
+            <w:pStyle w:val="aa"/>
           </w:pPr>
           <w:r>
             <w:t>Оглавление</w:t>
@@ -31,7 +31,7 @@
         </w:p>
         <w:p>
           <w:pPr>
-            <w:pStyle w:val="TOC1"/>
+            <w:pStyle w:val="11"/>
             <w:tabs>
               <w:tab w:val="right" w:leader="dot" w:pos="9679"/>
             </w:tabs>
@@ -53,7 +53,7 @@
           <w:hyperlink w:anchor="_Toc446199373" w:history="1">
             <w:r>
               <w:rPr>
-                <w:rStyle w:val="Hyperlink"/>
+                <w:rStyle w:val="a6"/>
                 <w:noProof/>
               </w:rPr>
               <w:t>Лабораторная работа №3. Паттерн «Декоратор»</w:t>
@@ -110,7 +110,7 @@
         </w:p>
         <w:p>
           <w:pPr>
-            <w:pStyle w:val="TOC2"/>
+            <w:pStyle w:val="21"/>
             <w:tabs>
               <w:tab w:val="right" w:leader="dot" w:pos="9679"/>
             </w:tabs>
@@ -123,7 +123,7 @@
           <w:hyperlink w:anchor="_Toc446199374" w:history="1">
             <w:r>
               <w:rPr>
-                <w:rStyle w:val="Hyperlink"/>
+                <w:rStyle w:val="a6"/>
                 <w:noProof/>
               </w:rPr>
               <w:t>Обязательные задания</w:t>
@@ -180,7 +180,7 @@
         </w:p>
         <w:p>
           <w:pPr>
-            <w:pStyle w:val="TOC3"/>
+            <w:pStyle w:val="31"/>
             <w:tabs>
               <w:tab w:val="right" w:leader="dot" w:pos="9679"/>
             </w:tabs>
@@ -193,7 +193,7 @@
           <w:hyperlink w:anchor="_Toc446199375" w:history="1">
             <w:r>
               <w:rPr>
-                <w:rStyle w:val="Hyperlink"/>
+                <w:rStyle w:val="a6"/>
                 <w:noProof/>
               </w:rPr>
               <w:t>Задание 1 – Увеличить ассортимент напитков – 30 баллов</w:t>
@@ -250,7 +250,7 @@
         </w:p>
         <w:p>
           <w:pPr>
-            <w:pStyle w:val="TOC3"/>
+            <w:pStyle w:val="31"/>
             <w:tabs>
               <w:tab w:val="right" w:leader="dot" w:pos="9679"/>
             </w:tabs>
@@ -263,7 +263,7 @@
           <w:hyperlink w:anchor="_Toc446199376" w:history="1">
             <w:r>
               <w:rPr>
-                <w:rStyle w:val="Hyperlink"/>
+                <w:rStyle w:val="a6"/>
                 <w:noProof/>
               </w:rPr>
               <w:t>Задание 2 – Увеличить ассортимент добавок к напиткам – 60 баллов</w:t>
@@ -320,7 +320,7 @@
         </w:p>
         <w:p>
           <w:pPr>
-            <w:pStyle w:val="TOC2"/>
+            <w:pStyle w:val="21"/>
             <w:tabs>
               <w:tab w:val="right" w:leader="dot" w:pos="9679"/>
             </w:tabs>
@@ -333,7 +333,7 @@
           <w:hyperlink w:anchor="_Toc446199377" w:history="1">
             <w:r>
               <w:rPr>
-                <w:rStyle w:val="Hyperlink"/>
+                <w:rStyle w:val="a6"/>
                 <w:noProof/>
               </w:rPr>
               <w:t>Дополнительные задания</w:t>
@@ -390,7 +390,7 @@
         </w:p>
         <w:p>
           <w:pPr>
-            <w:pStyle w:val="TOC3"/>
+            <w:pStyle w:val="31"/>
             <w:tabs>
               <w:tab w:val="right" w:leader="dot" w:pos="9679"/>
             </w:tabs>
@@ -403,7 +403,7 @@
           <w:hyperlink w:anchor="_Toc446199378" w:history="1">
             <w:r>
               <w:rPr>
-                <w:rStyle w:val="Hyperlink"/>
+                <w:rStyle w:val="a6"/>
                 <w:noProof/>
               </w:rPr>
               <w:t>Задание 3 – потоки данных – до 300 баллов</w:t>
@@ -477,7 +477,7 @@
     </w:sdt>
     <w:p>
       <w:pPr>
-        <w:pStyle w:val="Heading1"/>
+        <w:pStyle w:val="1"/>
       </w:pPr>
       <w:bookmarkStart w:id="0" w:name="_Toc446199373"/>
       <w:r>
@@ -553,7 +553,7 @@
     </w:p>
     <w:p>
       <w:pPr>
-        <w:pStyle w:val="Heading2"/>
+        <w:pStyle w:val="2"/>
       </w:pPr>
       <w:bookmarkStart w:id="1" w:name="_Toc446199374"/>
       <w:r>
@@ -563,7 +563,7 @@
     </w:p>
     <w:p>
       <w:pPr>
-        <w:pStyle w:val="Heading3"/>
+        <w:pStyle w:val="3"/>
       </w:pPr>
       <w:bookmarkStart w:id="2" w:name="_Toc446199375"/>
       <w:r>
@@ -602,7 +602,7 @@
     </w:p>
     <w:p>
       <w:pPr>
-        <w:pStyle w:val="ListParagraph"/>
+        <w:pStyle w:val="a7"/>
         <w:numPr>
           <w:ilvl w:val="0"/>
           <w:numId w:val="1"/>
@@ -617,7 +617,7 @@
     </w:p>
     <w:p>
       <w:pPr>
-        <w:pStyle w:val="ListParagraph"/>
+        <w:pStyle w:val="a7"/>
         <w:numPr>
           <w:ilvl w:val="0"/>
           <w:numId w:val="1"/>
@@ -629,14 +629,22 @@
     </w:p>
     <w:p>
       <w:pPr>
-        <w:pStyle w:val="ListParagraph"/>
+        <w:pStyle w:val="a7"/>
         <w:numPr>
           <w:ilvl w:val="0"/>
           <w:numId w:val="1"/>
         </w:numPr>
       </w:pPr>
       <w:r>
-        <w:t>Предлагать покупателям 4 сорта чая (цена не зависит от стоимости)</w:t>
+        <w:t xml:space="preserve">Предлагать покупателям 4 сорта чая (цена не зависит от </w:t>
+      </w:r>
+      <w:r>
+        <w:t>сорта чая</w:t>
+      </w:r>
+      <w:bookmarkStart w:id="3" w:name="_GoBack"/>
+      <w:bookmarkEnd w:id="3"/>
+      <w:r>
+        <w:t>)</w:t>
       </w:r>
       <w:r>
         <w:t>. Названия сортов выберите на свое усмотрение.</w:t>
@@ -644,7 +652,7 @@
     </w:p>
     <w:p>
       <w:pPr>
-        <w:pStyle w:val="ListParagraph"/>
+        <w:pStyle w:val="a7"/>
         <w:numPr>
           <w:ilvl w:val="0"/>
           <w:numId w:val="1"/>
@@ -664,20 +672,14 @@
     </w:p>
     <w:p>
       <w:r>
-        <w:t xml:space="preserve">Размер порции </w:t>
-      </w:r>
-      <w:r>
-        <w:t xml:space="preserve">напитка, а также сорт чая </w:t>
-      </w:r>
-      <w:r>
-        <w:t>влияет на описание напитка.</w:t>
-      </w:r>
-    </w:p>
-    <w:p>
-      <w:pPr>
-        <w:pStyle w:val="Heading3"/>
-      </w:pPr>
-      <w:bookmarkStart w:id="3" w:name="_Toc446199376"/>
+        <w:t>Размер порции напитка, а также сорт чая влияет на описание напитка.</w:t>
+      </w:r>
+    </w:p>
+    <w:p>
+      <w:pPr>
+        <w:pStyle w:val="3"/>
+      </w:pPr>
+      <w:bookmarkStart w:id="4" w:name="_Toc446199376"/>
       <w:r>
         <w:t>Задание 2 – Увеличить ассортимент добавок к напиткам</w:t>
       </w:r>
@@ -693,7 +695,7 @@
       <w:r>
         <w:t xml:space="preserve"> баллов</w:t>
       </w:r>
-      <w:bookmarkEnd w:id="3"/>
+      <w:bookmarkEnd w:id="4"/>
     </w:p>
     <w:p>
       <w:r>
@@ -702,7 +704,7 @@
     </w:p>
     <w:p>
       <w:pPr>
-        <w:pStyle w:val="ListParagraph"/>
+        <w:pStyle w:val="a7"/>
         <w:numPr>
           <w:ilvl w:val="0"/>
           <w:numId w:val="2"/>
@@ -714,7 +716,7 @@
     </w:p>
     <w:p>
       <w:pPr>
-        <w:pStyle w:val="ListParagraph"/>
+        <w:pStyle w:val="a7"/>
         <w:numPr>
           <w:ilvl w:val="0"/>
           <w:numId w:val="2"/>
@@ -726,7 +728,7 @@
     </w:p>
     <w:p>
       <w:pPr>
-        <w:pStyle w:val="ListParagraph"/>
+        <w:pStyle w:val="a7"/>
         <w:numPr>
           <w:ilvl w:val="0"/>
           <w:numId w:val="2"/>
@@ -743,12 +745,10 @@
       <w:r>
         <w:t>Описание добавок должно включать в себя подробности, специфичные для добавки (количество долек шоколада и тип ликера).</w:t>
       </w:r>
-      <w:bookmarkStart w:id="4" w:name="_GoBack"/>
-      <w:bookmarkEnd w:id="4"/>
-    </w:p>
-    <w:p>
-      <w:pPr>
-        <w:pStyle w:val="Heading2"/>
+    </w:p>
+    <w:p>
+      <w:pPr>
+        <w:pStyle w:val="2"/>
       </w:pPr>
       <w:bookmarkStart w:id="5" w:name="_Toc446199377"/>
       <w:r>
@@ -759,7 +759,7 @@
     </w:p>
     <w:p>
       <w:pPr>
-        <w:pStyle w:val="Heading3"/>
+        <w:pStyle w:val="3"/>
       </w:pPr>
       <w:r>
         <w:t xml:space="preserve"> </w:t>
@@ -923,7 +923,7 @@
     </w:p>
     <w:p>
       <w:pPr>
-        <w:pStyle w:val="ListParagraph"/>
+        <w:pStyle w:val="a7"/>
         <w:numPr>
           <w:ilvl w:val="0"/>
           <w:numId w:val="3"/>
@@ -945,19 +945,19 @@
       <w:hyperlink r:id="rId10" w:history="1">
         <w:r>
           <w:rPr>
-            <w:rStyle w:val="Hyperlink"/>
+            <w:rStyle w:val="a6"/>
           </w:rPr>
           <w:t>шифр</w:t>
         </w:r>
         <w:r>
           <w:rPr>
-            <w:rStyle w:val="Hyperlink"/>
+            <w:rStyle w:val="a6"/>
           </w:rPr>
           <w:t>а</w:t>
         </w:r>
         <w:r>
           <w:rPr>
-            <w:rStyle w:val="Hyperlink"/>
+            <w:rStyle w:val="a6"/>
           </w:rPr>
           <w:t xml:space="preserve"> простой замены</w:t>
         </w:r>
@@ -986,7 +986,7 @@
       <w:hyperlink r:id="rId11" w:history="1">
         <w:r>
           <w:rPr>
-            <w:rStyle w:val="Hyperlink"/>
+            <w:rStyle w:val="a6"/>
             <w:lang w:val="en-US"/>
           </w:rPr>
           <w:t>shuffle</w:t>
@@ -1013,14 +1013,14 @@
       <w:hyperlink r:id="rId12" w:history="1">
         <w:r>
           <w:rPr>
-            <w:rStyle w:val="Hyperlink"/>
+            <w:rStyle w:val="a6"/>
             <w:lang w:val="en-US"/>
           </w:rPr>
           <w:t>mt</w:t>
         </w:r>
         <w:r>
           <w:rPr>
-            <w:rStyle w:val="Hyperlink"/>
+            <w:rStyle w:val="a6"/>
           </w:rPr>
           <w:t>19937</w:t>
         </w:r>
@@ -1034,7 +1034,7 @@
     </w:p>
     <w:p>
       <w:pPr>
-        <w:pStyle w:val="ListParagraph"/>
+        <w:pStyle w:val="a7"/>
         <w:numPr>
           <w:ilvl w:val="0"/>
           <w:numId w:val="3"/>
@@ -1082,11 +1082,6 @@
       </w:r>
     </w:p>
     <w:p>
-      <w:pPr>
-        <w:rPr>
-          <w:lang w:val="en-US"/>
-        </w:rPr>
-      </w:pPr>
       <w:r>
         <w:rPr>
           <w:lang w:val="en-US"/>
@@ -1094,37 +1089,49 @@
         <w:t>transform</w:t>
       </w:r>
       <w:r>
-        <w:rPr>
-          <w:lang w:val="en-US"/>
-        </w:rPr>
-        <w:t xml:space="preserve"> </w:t>
-      </w:r>
-      <w:r>
-        <w:rPr>
-          <w:lang w:val="en-US"/>
-        </w:rPr>
-        <w:t>[</w:t>
+        <w:t xml:space="preserve"> [</w:t>
       </w:r>
       <w:r>
         <w:t>опции</w:t>
       </w:r>
       <w:r>
-        <w:rPr>
-          <w:lang w:val="en-US"/>
-        </w:rPr>
-        <w:t>]</w:t>
-      </w:r>
-      <w:r>
-        <w:rPr>
-          <w:lang w:val="en-US"/>
-        </w:rPr>
-        <w:t xml:space="preserve"> </w:t>
-      </w:r>
-      <w:r>
-        <w:rPr>
-          <w:lang w:val="en-US"/>
-        </w:rPr>
-        <w:t>&lt;input-file&gt; &lt;output-file&gt;</w:t>
+        <w:t>] &lt;</w:t>
+      </w:r>
+      <w:r>
+        <w:rPr>
+          <w:lang w:val="en-US"/>
+        </w:rPr>
+        <w:t>input</w:t>
+      </w:r>
+      <w:r>
+        <w:t>-</w:t>
+      </w:r>
+      <w:r>
+        <w:rPr>
+          <w:lang w:val="en-US"/>
+        </w:rPr>
+        <w:t>file</w:t>
+      </w:r>
+      <w:r>
+        <w:t>&gt; &lt;</w:t>
+      </w:r>
+      <w:r>
+        <w:rPr>
+          <w:lang w:val="en-US"/>
+        </w:rPr>
+        <w:t>output</w:t>
+      </w:r>
+      <w:r>
+        <w:t>-</w:t>
+      </w:r>
+      <w:r>
+        <w:rPr>
+          <w:lang w:val="en-US"/>
+        </w:rPr>
+        <w:t>file</w:t>
+      </w:r>
+      <w:r>
+        <w:t>&gt;</w:t>
       </w:r>
     </w:p>
     <w:p>
@@ -1134,7 +1141,7 @@
     </w:p>
     <w:p>
       <w:pPr>
-        <w:pStyle w:val="ListParagraph"/>
+        <w:pStyle w:val="a7"/>
         <w:numPr>
           <w:ilvl w:val="0"/>
           <w:numId w:val="4"/>
@@ -1179,7 +1186,7 @@
     </w:p>
     <w:p>
       <w:pPr>
-        <w:pStyle w:val="ListParagraph"/>
+        <w:pStyle w:val="a7"/>
         <w:numPr>
           <w:ilvl w:val="0"/>
           <w:numId w:val="4"/>
@@ -1230,7 +1237,7 @@
     </w:p>
     <w:p>
       <w:pPr>
-        <w:pStyle w:val="ListParagraph"/>
+        <w:pStyle w:val="a7"/>
         <w:numPr>
           <w:ilvl w:val="0"/>
           <w:numId w:val="4"/>
@@ -1257,7 +1264,7 @@
     </w:p>
     <w:p>
       <w:pPr>
-        <w:pStyle w:val="ListParagraph"/>
+        <w:pStyle w:val="a7"/>
         <w:numPr>
           <w:ilvl w:val="0"/>
           <w:numId w:val="4"/>
@@ -3027,7 +3034,7 @@
     </w:p>
     <w:p>
       <w:pPr>
-        <w:pStyle w:val="Heading4"/>
+        <w:pStyle w:val="4"/>
       </w:pPr>
       <w:r>
         <w:t>Бонус в 150 баллов за разработку автоматических тестов для классов программы</w:t>
@@ -3077,7 +3084,7 @@
 </file>
 
 <file path=word/endnotes.xml><?xml version="1.0" encoding="utf-8"?>
-<w:endnotes xmlns:wpc="http://schemas.microsoft.com/office/word/2010/wordprocessingCanvas" xmlns:mc="http://schemas.openxmlformats.org/markup-compatibility/2006" xmlns:o="urn:schemas-microsoft-com:office:office" xmlns:r="http://schemas.openxmlformats.org/officeDocument/2006/relationships" xmlns:m="http://schemas.openxmlformats.org/officeDocument/2006/math" xmlns:v="urn:schemas-microsoft-com:vml" xmlns:wp14="http://schemas.microsoft.com/office/word/2010/wordprocessingDrawing" xmlns:wp="http://schemas.openxmlformats.org/drawingml/2006/wordprocessingDrawing" xmlns:w10="urn:schemas-microsoft-com:office:word" xmlns:w="http://schemas.openxmlformats.org/wordprocessingml/2006/main" xmlns:w14="http://schemas.microsoft.com/office/word/2010/wordml" xmlns:w15="http://schemas.microsoft.com/office/word/2012/wordml" xmlns:wpg="http://schemas.microsoft.com/office/word/2010/wordprocessingGroup" xmlns:wpi="http://schemas.microsoft.com/office/word/2010/wordprocessingInk" xmlns:wne="http://schemas.microsoft.com/office/word/2006/wordml" xmlns:wps="http://schemas.microsoft.com/office/word/2010/wordprocessingShape" mc:Ignorable="w14 w15 wp14">
+<w:endnotes xmlns:wpc="http://schemas.microsoft.com/office/word/2010/wordprocessingCanvas" xmlns:cx="http://schemas.microsoft.com/office/drawing/2014/chartex" xmlns:cx1="http://schemas.microsoft.com/office/drawing/2015/9/8/chartex" xmlns:mc="http://schemas.openxmlformats.org/markup-compatibility/2006" xmlns:o="urn:schemas-microsoft-com:office:office" xmlns:r="http://schemas.openxmlformats.org/officeDocument/2006/relationships" xmlns:m="http://schemas.openxmlformats.org/officeDocument/2006/math" xmlns:v="urn:schemas-microsoft-com:vml" xmlns:wp14="http://schemas.microsoft.com/office/word/2010/wordprocessingDrawing" xmlns:wp="http://schemas.openxmlformats.org/drawingml/2006/wordprocessingDrawing" xmlns:w10="urn:schemas-microsoft-com:office:word" xmlns:w="http://schemas.openxmlformats.org/wordprocessingml/2006/main" xmlns:w14="http://schemas.microsoft.com/office/word/2010/wordml" xmlns:w15="http://schemas.microsoft.com/office/word/2012/wordml" xmlns:w16se="http://schemas.microsoft.com/office/word/2015/wordml/symex" xmlns:wpg="http://schemas.microsoft.com/office/word/2010/wordprocessingGroup" xmlns:wpi="http://schemas.microsoft.com/office/word/2010/wordprocessingInk" xmlns:wne="http://schemas.microsoft.com/office/word/2006/wordml" xmlns:wps="http://schemas.microsoft.com/office/word/2010/wordprocessingShape" mc:Ignorable="w14 w15 w16se wp14">
   <w:endnote w:type="separator" w:id="-1">
     <w:p>
       <w:pPr>
@@ -3102,7 +3109,7 @@
 </file>
 
 <file path=word/footnotes.xml><?xml version="1.0" encoding="utf-8"?>
-<w:footnotes xmlns:wpc="http://schemas.microsoft.com/office/word/2010/wordprocessingCanvas" xmlns:mc="http://schemas.openxmlformats.org/markup-compatibility/2006" xmlns:o="urn:schemas-microsoft-com:office:office" xmlns:r="http://schemas.openxmlformats.org/officeDocument/2006/relationships" xmlns:m="http://schemas.openxmlformats.org/officeDocument/2006/math" xmlns:v="urn:schemas-microsoft-com:vml" xmlns:wp14="http://schemas.microsoft.com/office/word/2010/wordprocessingDrawing" xmlns:wp="http://schemas.openxmlformats.org/drawingml/2006/wordprocessingDrawing" xmlns:w10="urn:schemas-microsoft-com:office:word" xmlns:w="http://schemas.openxmlformats.org/wordprocessingml/2006/main" xmlns:w14="http://schemas.microsoft.com/office/word/2010/wordml" xmlns:w15="http://schemas.microsoft.com/office/word/2012/wordml" xmlns:wpg="http://schemas.microsoft.com/office/word/2010/wordprocessingGroup" xmlns:wpi="http://schemas.microsoft.com/office/word/2010/wordprocessingInk" xmlns:wne="http://schemas.microsoft.com/office/word/2006/wordml" xmlns:wps="http://schemas.microsoft.com/office/word/2010/wordprocessingShape" mc:Ignorable="w14 w15 wp14">
+<w:footnotes xmlns:wpc="http://schemas.microsoft.com/office/word/2010/wordprocessingCanvas" xmlns:cx="http://schemas.microsoft.com/office/drawing/2014/chartex" xmlns:cx1="http://schemas.microsoft.com/office/drawing/2015/9/8/chartex" xmlns:mc="http://schemas.openxmlformats.org/markup-compatibility/2006" xmlns:o="urn:schemas-microsoft-com:office:office" xmlns:r="http://schemas.openxmlformats.org/officeDocument/2006/relationships" xmlns:m="http://schemas.openxmlformats.org/officeDocument/2006/math" xmlns:v="urn:schemas-microsoft-com:vml" xmlns:wp14="http://schemas.microsoft.com/office/word/2010/wordprocessingDrawing" xmlns:wp="http://schemas.openxmlformats.org/drawingml/2006/wordprocessingDrawing" xmlns:w10="urn:schemas-microsoft-com:office:word" xmlns:w="http://schemas.openxmlformats.org/wordprocessingml/2006/main" xmlns:w14="http://schemas.microsoft.com/office/word/2010/wordml" xmlns:w15="http://schemas.microsoft.com/office/word/2012/wordml" xmlns:w16se="http://schemas.microsoft.com/office/word/2015/wordml/symex" xmlns:wpg="http://schemas.microsoft.com/office/word/2010/wordprocessingGroup" xmlns:wpi="http://schemas.microsoft.com/office/word/2010/wordprocessingInk" xmlns:wne="http://schemas.microsoft.com/office/word/2006/wordml" xmlns:wps="http://schemas.microsoft.com/office/word/2010/wordprocessingShape" mc:Ignorable="w14 w15 w16se wp14">
   <w:footnote w:type="separator" w:id="-1">
     <w:p>
       <w:pPr>
@@ -3127,8 +3134,8 @@
 </file>
 
 <file path=word/numbering.xml><?xml version="1.0" encoding="utf-8"?>
-<w:numbering xmlns:wpc="http://schemas.microsoft.com/office/word/2010/wordprocessingCanvas" xmlns:mc="http://schemas.openxmlformats.org/markup-compatibility/2006" xmlns:o="urn:schemas-microsoft-com:office:office" xmlns:r="http://schemas.openxmlformats.org/officeDocument/2006/relationships" xmlns:m="http://schemas.openxmlformats.org/officeDocument/2006/math" xmlns:v="urn:schemas-microsoft-com:vml" xmlns:wp14="http://schemas.microsoft.com/office/word/2010/wordprocessingDrawing" xmlns:wp="http://schemas.openxmlformats.org/drawingml/2006/wordprocessingDrawing" xmlns:w10="urn:schemas-microsoft-com:office:word" xmlns:w="http://schemas.openxmlformats.org/wordprocessingml/2006/main" xmlns:w14="http://schemas.microsoft.com/office/word/2010/wordml" xmlns:w15="http://schemas.microsoft.com/office/word/2012/wordml" xmlns:wpg="http://schemas.microsoft.com/office/word/2010/wordprocessingGroup" xmlns:wpi="http://schemas.microsoft.com/office/word/2010/wordprocessingInk" xmlns:wne="http://schemas.microsoft.com/office/word/2006/wordml" xmlns:wps="http://schemas.microsoft.com/office/word/2010/wordprocessingShape" mc:Ignorable="w14 w15 wp14">
-  <w:abstractNum w:abstractNumId="0">
+<w:numbering xmlns:wpc="http://schemas.microsoft.com/office/word/2010/wordprocessingCanvas" xmlns:cx="http://schemas.microsoft.com/office/drawing/2014/chartex" xmlns:cx1="http://schemas.microsoft.com/office/drawing/2015/9/8/chartex" xmlns:mc="http://schemas.openxmlformats.org/markup-compatibility/2006" xmlns:o="urn:schemas-microsoft-com:office:office" xmlns:r="http://schemas.openxmlformats.org/officeDocument/2006/relationships" xmlns:m="http://schemas.openxmlformats.org/officeDocument/2006/math" xmlns:v="urn:schemas-microsoft-com:vml" xmlns:wp14="http://schemas.microsoft.com/office/word/2010/wordprocessingDrawing" xmlns:wp="http://schemas.openxmlformats.org/drawingml/2006/wordprocessingDrawing" xmlns:w10="urn:schemas-microsoft-com:office:word" xmlns:w="http://schemas.openxmlformats.org/wordprocessingml/2006/main" xmlns:w14="http://schemas.microsoft.com/office/word/2010/wordml" xmlns:w15="http://schemas.microsoft.com/office/word/2012/wordml" xmlns:w16se="http://schemas.microsoft.com/office/word/2015/wordml/symex" xmlns:wpg="http://schemas.microsoft.com/office/word/2010/wordprocessingGroup" xmlns:wpi="http://schemas.microsoft.com/office/word/2010/wordprocessingInk" xmlns:wne="http://schemas.microsoft.com/office/word/2006/wordml" xmlns:wps="http://schemas.microsoft.com/office/word/2010/wordprocessingShape" mc:Ignorable="w14 w15 w16se wp14">
+  <w:abstractNum w:abstractNumId="0" w15:restartNumberingAfterBreak="0">
     <w:nsid w:val="0637123C"/>
     <w:multiLevelType w:val="hybridMultilevel"/>
     <w:tmpl w:val="52A4ED34"/>
@@ -3241,7 +3248,7 @@
       </w:rPr>
     </w:lvl>
   </w:abstractNum>
-  <w:abstractNum w:abstractNumId="1">
+  <w:abstractNum w:abstractNumId="1" w15:restartNumberingAfterBreak="0">
     <w:nsid w:val="1DE21AE3"/>
     <w:multiLevelType w:val="hybridMultilevel"/>
     <w:tmpl w:val="608A0F2C"/>
@@ -3354,7 +3361,7 @@
       </w:rPr>
     </w:lvl>
   </w:abstractNum>
-  <w:abstractNum w:abstractNumId="2">
+  <w:abstractNum w:abstractNumId="2" w15:restartNumberingAfterBreak="0">
     <w:nsid w:val="23635092"/>
     <w:multiLevelType w:val="hybridMultilevel"/>
     <w:tmpl w:val="5994E2BC"/>
@@ -3467,7 +3474,7 @@
       </w:rPr>
     </w:lvl>
   </w:abstractNum>
-  <w:abstractNum w:abstractNumId="3">
+  <w:abstractNum w:abstractNumId="3" w15:restartNumberingAfterBreak="0">
     <w:nsid w:val="7BE0165E"/>
     <w:multiLevelType w:val="hybridMultilevel"/>
     <w:tmpl w:val="8B384486"/>
@@ -3596,7 +3603,7 @@
 </file>
 
 <file path=word/styles.xml><?xml version="1.0" encoding="utf-8"?>
-<w:styles xmlns:mc="http://schemas.openxmlformats.org/markup-compatibility/2006" xmlns:r="http://schemas.openxmlformats.org/officeDocument/2006/relationships" xmlns:w="http://schemas.openxmlformats.org/wordprocessingml/2006/main" xmlns:w14="http://schemas.microsoft.com/office/word/2010/wordml" xmlns:w15="http://schemas.microsoft.com/office/word/2012/wordml" mc:Ignorable="w14 w15">
+<w:styles xmlns:mc="http://schemas.openxmlformats.org/markup-compatibility/2006" xmlns:r="http://schemas.openxmlformats.org/officeDocument/2006/relationships" xmlns:w="http://schemas.openxmlformats.org/wordprocessingml/2006/main" xmlns:w14="http://schemas.microsoft.com/office/word/2010/wordml" xmlns:w15="http://schemas.microsoft.com/office/word/2012/wordml" xmlns:w16se="http://schemas.microsoft.com/office/word/2015/wordml/symex" mc:Ignorable="w14 w15 w16se">
   <w:docDefaults>
     <w:rPrDefault>
       <w:rPr>
@@ -3985,15 +3992,15 @@
     <w:lsdException w:name="List Table 6 Colorful Accent 6" w:uiPriority="51"/>
     <w:lsdException w:name="List Table 7 Colorful Accent 6" w:uiPriority="52"/>
   </w:latentStyles>
-  <w:style w:type="paragraph" w:default="1" w:styleId="Normal">
+  <w:style w:type="paragraph" w:default="1" w:styleId="a">
     <w:name w:val="Normal"/>
     <w:qFormat/>
   </w:style>
-  <w:style w:type="paragraph" w:styleId="Heading1">
+  <w:style w:type="paragraph" w:styleId="1">
     <w:name w:val="heading 1"/>
-    <w:basedOn w:val="Normal"/>
-    <w:next w:val="Normal"/>
-    <w:link w:val="Heading1Char"/>
+    <w:basedOn w:val="a"/>
+    <w:next w:val="a"/>
+    <w:link w:val="10"/>
     <w:uiPriority w:val="9"/>
     <w:qFormat/>
     <w:rsid w:val="0021323C"/>
@@ -4012,11 +4019,11 @@
       <w:szCs w:val="28"/>
     </w:rPr>
   </w:style>
-  <w:style w:type="paragraph" w:styleId="Heading2">
+  <w:style w:type="paragraph" w:styleId="2">
     <w:name w:val="heading 2"/>
-    <w:basedOn w:val="Normal"/>
-    <w:next w:val="Normal"/>
-    <w:link w:val="Heading2Char"/>
+    <w:basedOn w:val="a"/>
+    <w:next w:val="a"/>
+    <w:link w:val="20"/>
     <w:uiPriority w:val="9"/>
     <w:unhideWhenUsed/>
     <w:qFormat/>
@@ -4036,11 +4043,11 @@
       <w:szCs w:val="26"/>
     </w:rPr>
   </w:style>
-  <w:style w:type="paragraph" w:styleId="Heading3">
+  <w:style w:type="paragraph" w:styleId="3">
     <w:name w:val="heading 3"/>
-    <w:basedOn w:val="Normal"/>
-    <w:next w:val="Normal"/>
-    <w:link w:val="Heading3Char"/>
+    <w:basedOn w:val="a"/>
+    <w:next w:val="a"/>
+    <w:link w:val="30"/>
     <w:uiPriority w:val="9"/>
     <w:unhideWhenUsed/>
     <w:qFormat/>
@@ -4058,11 +4065,11 @@
       <w:color w:val="4F81BD" w:themeColor="accent1"/>
     </w:rPr>
   </w:style>
-  <w:style w:type="paragraph" w:styleId="Heading4">
+  <w:style w:type="paragraph" w:styleId="4">
     <w:name w:val="heading 4"/>
-    <w:basedOn w:val="Normal"/>
-    <w:next w:val="Normal"/>
-    <w:link w:val="Heading4Char"/>
+    <w:basedOn w:val="a"/>
+    <w:next w:val="a"/>
+    <w:link w:val="40"/>
     <w:uiPriority w:val="9"/>
     <w:unhideWhenUsed/>
     <w:qFormat/>
@@ -4082,13 +4089,13 @@
       <w:color w:val="4F81BD" w:themeColor="accent1"/>
     </w:rPr>
   </w:style>
-  <w:style w:type="character" w:default="1" w:styleId="DefaultParagraphFont">
+  <w:style w:type="character" w:default="1" w:styleId="a0">
     <w:name w:val="Default Paragraph Font"/>
     <w:uiPriority w:val="1"/>
     <w:semiHidden/>
     <w:unhideWhenUsed/>
   </w:style>
-  <w:style w:type="table" w:default="1" w:styleId="TableNormal">
+  <w:style w:type="table" w:default="1" w:styleId="a1">
     <w:name w:val="Normal Table"/>
     <w:uiPriority w:val="99"/>
     <w:semiHidden/>
@@ -4103,16 +4110,16 @@
       </w:tblCellMar>
     </w:tblPr>
   </w:style>
-  <w:style w:type="numbering" w:default="1" w:styleId="NoList">
+  <w:style w:type="numbering" w:default="1" w:styleId="a2">
     <w:name w:val="No List"/>
     <w:uiPriority w:val="99"/>
     <w:semiHidden/>
     <w:unhideWhenUsed/>
   </w:style>
-  <w:style w:type="character" w:customStyle="1" w:styleId="Heading1Char">
-    <w:name w:val="Heading 1 Char"/>
-    <w:basedOn w:val="DefaultParagraphFont"/>
-    <w:link w:val="Heading1"/>
+  <w:style w:type="character" w:customStyle="1" w:styleId="10">
+    <w:name w:val="Заголовок 1 Знак"/>
+    <w:basedOn w:val="a0"/>
+    <w:link w:val="1"/>
     <w:uiPriority w:val="9"/>
     <w:rsid w:val="0021323C"/>
     <w:rPr>
@@ -4124,10 +4131,10 @@
       <w:szCs w:val="28"/>
     </w:rPr>
   </w:style>
-  <w:style w:type="character" w:customStyle="1" w:styleId="Heading2Char">
-    <w:name w:val="Heading 2 Char"/>
-    <w:basedOn w:val="DefaultParagraphFont"/>
-    <w:link w:val="Heading2"/>
+  <w:style w:type="character" w:customStyle="1" w:styleId="20">
+    <w:name w:val="Заголовок 2 Знак"/>
+    <w:basedOn w:val="a0"/>
+    <w:link w:val="2"/>
     <w:uiPriority w:val="9"/>
     <w:rsid w:val="0021323C"/>
     <w:rPr>
@@ -4139,10 +4146,10 @@
       <w:szCs w:val="26"/>
     </w:rPr>
   </w:style>
-  <w:style w:type="character" w:customStyle="1" w:styleId="Heading3Char">
-    <w:name w:val="Heading 3 Char"/>
-    <w:basedOn w:val="DefaultParagraphFont"/>
-    <w:link w:val="Heading3"/>
+  <w:style w:type="character" w:customStyle="1" w:styleId="30">
+    <w:name w:val="Заголовок 3 Знак"/>
+    <w:basedOn w:val="a0"/>
+    <w:link w:val="3"/>
     <w:uiPriority w:val="9"/>
     <w:rsid w:val="0021323C"/>
     <w:rPr>
@@ -4152,10 +4159,10 @@
       <w:color w:val="4F81BD" w:themeColor="accent1"/>
     </w:rPr>
   </w:style>
-  <w:style w:type="paragraph" w:styleId="FootnoteText">
+  <w:style w:type="paragraph" w:styleId="a3">
     <w:name w:val="footnote text"/>
-    <w:basedOn w:val="Normal"/>
-    <w:link w:val="FootnoteTextChar"/>
+    <w:basedOn w:val="a"/>
+    <w:link w:val="a4"/>
     <w:uiPriority w:val="99"/>
     <w:semiHidden/>
     <w:unhideWhenUsed/>
@@ -4168,10 +4175,10 @@
       <w:szCs w:val="20"/>
     </w:rPr>
   </w:style>
-  <w:style w:type="character" w:customStyle="1" w:styleId="FootnoteTextChar">
-    <w:name w:val="Footnote Text Char"/>
-    <w:basedOn w:val="DefaultParagraphFont"/>
-    <w:link w:val="FootnoteText"/>
+  <w:style w:type="character" w:customStyle="1" w:styleId="a4">
+    <w:name w:val="Текст сноски Знак"/>
+    <w:basedOn w:val="a0"/>
+    <w:link w:val="a3"/>
     <w:uiPriority w:val="99"/>
     <w:semiHidden/>
     <w:rsid w:val="005B4225"/>
@@ -4180,9 +4187,9 @@
       <w:szCs w:val="20"/>
     </w:rPr>
   </w:style>
-  <w:style w:type="character" w:styleId="FootnoteReference">
+  <w:style w:type="character" w:styleId="a5">
     <w:name w:val="footnote reference"/>
-    <w:basedOn w:val="DefaultParagraphFont"/>
+    <w:basedOn w:val="a0"/>
     <w:uiPriority w:val="99"/>
     <w:semiHidden/>
     <w:unhideWhenUsed/>
@@ -4191,9 +4198,9 @@
       <w:vertAlign w:val="superscript"/>
     </w:rPr>
   </w:style>
-  <w:style w:type="character" w:styleId="Hyperlink">
+  <w:style w:type="character" w:styleId="a6">
     <w:name w:val="Hyperlink"/>
-    <w:basedOn w:val="DefaultParagraphFont"/>
+    <w:basedOn w:val="a0"/>
     <w:uiPriority w:val="99"/>
     <w:unhideWhenUsed/>
     <w:rsid w:val="005B4225"/>
@@ -4202,9 +4209,9 @@
       <w:u w:val="single"/>
     </w:rPr>
   </w:style>
-  <w:style w:type="paragraph" w:styleId="ListParagraph">
+  <w:style w:type="paragraph" w:styleId="a7">
     <w:name w:val="List Paragraph"/>
-    <w:basedOn w:val="Normal"/>
+    <w:basedOn w:val="a"/>
     <w:uiPriority w:val="34"/>
     <w:qFormat/>
     <w:rsid w:val="00DF68BE"/>
@@ -4213,10 +4220,10 @@
       <w:contextualSpacing/>
     </w:pPr>
   </w:style>
-  <w:style w:type="paragraph" w:styleId="BalloonText">
+  <w:style w:type="paragraph" w:styleId="a8">
     <w:name w:val="Balloon Text"/>
-    <w:basedOn w:val="Normal"/>
-    <w:link w:val="BalloonTextChar"/>
+    <w:basedOn w:val="a"/>
+    <w:link w:val="a9"/>
     <w:uiPriority w:val="99"/>
     <w:semiHidden/>
     <w:unhideWhenUsed/>
@@ -4230,10 +4237,10 @@
       <w:szCs w:val="16"/>
     </w:rPr>
   </w:style>
-  <w:style w:type="character" w:customStyle="1" w:styleId="BalloonTextChar">
-    <w:name w:val="Balloon Text Char"/>
-    <w:basedOn w:val="DefaultParagraphFont"/>
-    <w:link w:val="BalloonText"/>
+  <w:style w:type="character" w:customStyle="1" w:styleId="a9">
+    <w:name w:val="Текст выноски Знак"/>
+    <w:basedOn w:val="a0"/>
+    <w:link w:val="a8"/>
     <w:uiPriority w:val="99"/>
     <w:semiHidden/>
     <w:rsid w:val="00A07E0A"/>
@@ -4243,10 +4250,10 @@
       <w:szCs w:val="16"/>
     </w:rPr>
   </w:style>
-  <w:style w:type="character" w:customStyle="1" w:styleId="Heading4Char">
-    <w:name w:val="Heading 4 Char"/>
-    <w:basedOn w:val="DefaultParagraphFont"/>
-    <w:link w:val="Heading4"/>
+  <w:style w:type="character" w:customStyle="1" w:styleId="40">
+    <w:name w:val="Заголовок 4 Знак"/>
+    <w:basedOn w:val="a0"/>
+    <w:link w:val="4"/>
     <w:uiPriority w:val="9"/>
     <w:rsid w:val="0084492E"/>
     <w:rPr>
@@ -4258,10 +4265,10 @@
       <w:color w:val="4F81BD" w:themeColor="accent1"/>
     </w:rPr>
   </w:style>
-  <w:style w:type="paragraph" w:styleId="TOCHeading">
+  <w:style w:type="paragraph" w:styleId="aa">
     <w:name w:val="TOC Heading"/>
-    <w:basedOn w:val="Heading1"/>
-    <w:next w:val="Normal"/>
+    <w:basedOn w:val="1"/>
+    <w:next w:val="a"/>
     <w:uiPriority w:val="39"/>
     <w:semiHidden/>
     <w:unhideWhenUsed/>
@@ -4274,10 +4281,10 @@
       <w:lang w:eastAsia="ru-RU"/>
     </w:rPr>
   </w:style>
-  <w:style w:type="paragraph" w:styleId="TOC1">
+  <w:style w:type="paragraph" w:styleId="11">
     <w:name w:val="toc 1"/>
-    <w:basedOn w:val="Normal"/>
-    <w:next w:val="Normal"/>
+    <w:basedOn w:val="a"/>
+    <w:next w:val="a"/>
     <w:autoRedefine/>
     <w:uiPriority w:val="39"/>
     <w:unhideWhenUsed/>
@@ -4286,10 +4293,10 @@
       <w:spacing w:after="100"/>
     </w:pPr>
   </w:style>
-  <w:style w:type="paragraph" w:styleId="TOC2">
+  <w:style w:type="paragraph" w:styleId="21">
     <w:name w:val="toc 2"/>
-    <w:basedOn w:val="Normal"/>
-    <w:next w:val="Normal"/>
+    <w:basedOn w:val="a"/>
+    <w:next w:val="a"/>
     <w:autoRedefine/>
     <w:uiPriority w:val="39"/>
     <w:unhideWhenUsed/>
@@ -4299,10 +4306,10 @@
       <w:ind w:left="220"/>
     </w:pPr>
   </w:style>
-  <w:style w:type="paragraph" w:styleId="TOC3">
+  <w:style w:type="paragraph" w:styleId="31">
     <w:name w:val="toc 3"/>
-    <w:basedOn w:val="Normal"/>
-    <w:next w:val="Normal"/>
+    <w:basedOn w:val="a"/>
+    <w:next w:val="a"/>
     <w:autoRedefine/>
     <w:uiPriority w:val="39"/>
     <w:unhideWhenUsed/>
@@ -4605,7 +4612,7 @@
 </file>
 
 <file path=customXml/itemProps1.xml><?xml version="1.0" encoding="utf-8"?>
-<ds:datastoreItem xmlns:ds="http://schemas.openxmlformats.org/officeDocument/2006/customXml" ds:itemID="{CC4D4851-B60A-4650-B924-C2CFED615E5F}">
+<ds:datastoreItem xmlns:ds="http://schemas.openxmlformats.org/officeDocument/2006/customXml" ds:itemID="{F90DA920-74BC-4DAC-A274-5FD57C330A3B}">
   <ds:schemaRefs>
     <ds:schemaRef ds:uri="http://schemas.openxmlformats.org/officeDocument/2006/bibliography"/>
   </ds:schemaRefs>

</xml_diff>